<commit_message>
wrote company info to template file
</commit_message>
<xml_diff>
--- a/backend/App/Mock Cover Letter.docx
+++ b/backend/App/Mock Cover Letter.docx
@@ -326,23 +326,27 @@
               <w:pStyle w:val="Heading3"/>
               <w:jc w:val="right"/>
             </w:pPr>
-            <w:sdt>
-              <w:sdtPr>
-                <w:id w:val="-265150057"/>
-                <w:placeholder>
-                  <w:docPart w:val="1B89112753604129B3266BD78E65BD12"/>
-                </w:placeholder>
-                <w:temporary/>
-                <w:showingPlcHdr/>
-                <w15:appearance w15:val="hidden"/>
-              </w:sdtPr>
-              <w:sdtEndPr/>
-              <w:sdtContent>
-                <w:r>
-                  <w:t>[COMPANY NAME]</w:t>
-                </w:r>
-              </w:sdtContent>
-            </w:sdt>
+            <w:r>
+              <w:fldChar w:fldCharType="begin"/>
+            </w:r>
+            <w:r>
+              <w:instrText xml:space="preserve"> MERGEFIELD  "Company Name"  \* MERGEFORMAT </w:instrText>
+            </w:r>
+            <w:r>
+              <w:fldChar w:fldCharType="separate"/>
+            </w:r>
+            <w:r>
+              <w:rPr>
+                <w:noProof/>
+              </w:rPr>
+              <w:t>«Company Name»</w:t>
+            </w:r>
+            <w:r>
+              <w:rPr>
+                <w:noProof/>
+              </w:rPr>
+              <w:fldChar w:fldCharType="end"/>
+            </w:r>
           </w:p>
         </w:tc>
         <w:tc>
@@ -355,23 +359,9 @@
             <w:pPr>
               <w:pStyle w:val="Heading3"/>
             </w:pPr>
-            <w:sdt>
-              <w:sdtPr>
-                <w:id w:val="590736399"/>
-                <w:placeholder>
-                  <w:docPart w:val="77D4FC9BA764453CA357FD6DB0DEF570"/>
-                </w:placeholder>
-                <w:temporary/>
-                <w:showingPlcHdr/>
-                <w15:appearance w15:val="hidden"/>
-              </w:sdtPr>
-              <w:sdtEndPr/>
-              <w:sdtContent>
-                <w:r>
-                  <w:t>Dear [Recipient Name]</w:t>
-                </w:r>
-              </w:sdtContent>
-            </w:sdt>
+            <w:r>
+              <w:t>Dear hiring manager</w:t>
+            </w:r>
           </w:p>
         </w:tc>
       </w:tr>
@@ -392,115 +382,116 @@
               <w:pStyle w:val="Text"/>
               <w:jc w:val="right"/>
             </w:pPr>
-            <w:sdt>
-              <w:sdtPr>
-                <w:id w:val="-296681107"/>
-                <w:placeholder>
-                  <w:docPart w:val="A0E6048545104250BA0D3BB9B6D4989B"/>
-                </w:placeholder>
-                <w:temporary/>
-                <w:showingPlcHdr/>
-                <w15:appearance w15:val="hidden"/>
-              </w:sdtPr>
-              <w:sdtEndPr/>
-              <w:sdtContent>
-                <w:r>
-                  <w:t>[Date]</w:t>
-                </w:r>
-              </w:sdtContent>
-            </w:sdt>
+            <w:r>
+              <w:fldChar w:fldCharType="begin"/>
+            </w:r>
+            <w:r>
+              <w:instrText xml:space="preserve"> MERGEFIELD  Date  \* MERGEFORMAT </w:instrText>
+            </w:r>
+            <w:r>
+              <w:fldChar w:fldCharType="separate"/>
+            </w:r>
+            <w:r>
+              <w:rPr>
+                <w:noProof/>
+              </w:rPr>
+              <w:t>«Date»</w:t>
+            </w:r>
+            <w:r>
+              <w:rPr>
+                <w:noProof/>
+              </w:rPr>
+              <w:fldChar w:fldCharType="end"/>
+            </w:r>
           </w:p>
           <w:p>
             <w:pPr>
               <w:pStyle w:val="Text"/>
               <w:jc w:val="right"/>
             </w:pPr>
-            <w:sdt>
-              <w:sdtPr>
-                <w:id w:val="1306123481"/>
-                <w:placeholder>
-                  <w:docPart w:val="44F3EBEB759545519254578F37AF34D5"/>
-                </w:placeholder>
-                <w:temporary/>
-                <w:showingPlcHdr/>
-                <w15:appearance w15:val="hidden"/>
-              </w:sdtPr>
-              <w:sdtEndPr/>
-              <w:sdtContent>
-                <w:r>
-                  <w:t>[Recipient Name]</w:t>
-                </w:r>
-              </w:sdtContent>
-            </w:sdt>
+            <w:r>
+              <w:fldChar w:fldCharType="begin"/>
+            </w:r>
+            <w:r>
+              <w:instrText xml:space="preserve"> MERGEFIELD  Address  \* MERGEFORMAT </w:instrText>
+            </w:r>
+            <w:r>
+              <w:fldChar w:fldCharType="separate"/>
+            </w:r>
+            <w:r>
+              <w:rPr>
+                <w:noProof/>
+              </w:rPr>
+              <w:t>«Address»</w:t>
+            </w:r>
+            <w:r>
+              <w:rPr>
+                <w:noProof/>
+              </w:rPr>
+              <w:fldChar w:fldCharType="end"/>
+            </w:r>
           </w:p>
           <w:p>
             <w:pPr>
               <w:pStyle w:val="Text"/>
               <w:jc w:val="right"/>
             </w:pPr>
-            <w:sdt>
-              <w:sdtPr>
-                <w:id w:val="-18079055"/>
-                <w:placeholder>
-                  <w:docPart w:val="8591F7C555BF4D2FB3D0A73846B28760"/>
-                </w:placeholder>
-                <w:temporary/>
-                <w:showingPlcHdr/>
-                <w15:appearance w15:val="hidden"/>
-              </w:sdtPr>
-              <w:sdtEndPr/>
-              <w:sdtContent>
-                <w:r>
-                  <w:t>[Title]</w:t>
-                </w:r>
-              </w:sdtContent>
-            </w:sdt>
-          </w:p>
-          <w:p>
-            <w:pPr>
-              <w:pStyle w:val="Text"/>
-              <w:jc w:val="right"/>
-            </w:pPr>
-            <w:sdt>
-              <w:sdtPr>
-                <w:id w:val="1278762566"/>
-                <w:placeholder>
-                  <w:docPart w:val="0B8A9E145FC04BC8B55B007BE4AB984A"/>
-                </w:placeholder>
-                <w:temporary/>
-                <w:showingPlcHdr/>
-                <w15:appearance w15:val="hidden"/>
-              </w:sdtPr>
-              <w:sdtEndPr/>
-              <w:sdtContent>
-                <w:r>
-                  <w:t>[Street Address]</w:t>
-                </w:r>
-              </w:sdtContent>
-            </w:sdt>
-          </w:p>
-          <w:p>
-            <w:pPr>
-              <w:pStyle w:val="Text"/>
-              <w:jc w:val="right"/>
-            </w:pPr>
-            <w:sdt>
-              <w:sdtPr>
-                <w:id w:val="1023977339"/>
-                <w:placeholder>
-                  <w:docPart w:val="0D4198E713E34FF090C08829EA52F262"/>
-                </w:placeholder>
-                <w:temporary/>
-                <w:showingPlcHdr/>
-                <w15:appearance w15:val="hidden"/>
-              </w:sdtPr>
-              <w:sdtEndPr/>
-              <w:sdtContent>
-                <w:r>
-                  <w:t>[City, ST Zip Code]</w:t>
-                </w:r>
-              </w:sdtContent>
-            </w:sdt>
+            <w:r>
+              <w:fldChar w:fldCharType="begin"/>
+            </w:r>
+            <w:r>
+              <w:instrText xml:space="preserve"> MERGEFIELD  City  \* MERGEFORMAT </w:instrText>
+            </w:r>
+            <w:r>
+              <w:fldChar w:fldCharType="separate"/>
+            </w:r>
+            <w:r>
+              <w:rPr>
+                <w:noProof/>
+              </w:rPr>
+              <w:t>«City»</w:t>
+            </w:r>
+            <w:r>
+              <w:rPr>
+                <w:noProof/>
+              </w:rPr>
+              <w:fldChar w:fldCharType="end"/>
+            </w:r>
+            <w:r>
+              <w:t xml:space="preserve"> </w:t>
+            </w:r>
+            <w:r>
+              <w:fldChar w:fldCharType="begin"/>
+            </w:r>
+            <w:r>
+              <w:instrText xml:space="preserve"> MERGEFIELD  Province  \* MERGEFORMAT </w:instrText>
+            </w:r>
+            <w:r>
+              <w:fldChar w:fldCharType="separate"/>
+            </w:r>
+            <w:r>
+              <w:rPr>
+                <w:noProof/>
+              </w:rPr>
+              <w:t>«Province»</w:t>
+            </w:r>
+            <w:r>
+              <w:rPr>
+                <w:noProof/>
+              </w:rPr>
+              <w:fldChar w:fldCharType="end"/>
+            </w:r>
+            <w:r>
+              <w:t xml:space="preserve">, </w:t>
+            </w:r>
+            <w:fldSimple w:instr=" MERGEFIELD  postalCode  \* MERGEFORMAT ">
+              <w:r>
+                <w:rPr>
+                  <w:noProof/>
+                </w:rPr>
+                <w:t>«postalCode»</w:t>
+              </w:r>
+            </w:fldSimple>
           </w:p>
         </w:tc>
         <w:tc>
@@ -569,6 +560,14 @@
             <w:pPr>
               <w:pStyle w:val="Text"/>
             </w:pPr>
+            <w:fldSimple w:instr=" MERGEFIELD  firstadjective  \* MERGEFORMAT ">
+              <w:r>
+                <w:rPr>
+                  <w:noProof/>
+                </w:rPr>
+                <w:t>«firstadjective»</w:t>
+              </w:r>
+            </w:fldSimple>
           </w:p>
           <w:p>
             <w:pPr>
@@ -1883,188 +1882,6 @@
     </w:docPart>
     <w:docPart>
       <w:docPartPr>
-        <w:name w:val="1B89112753604129B3266BD78E65BD12"/>
-        <w:category>
-          <w:name w:val="General"/>
-          <w:gallery w:val="placeholder"/>
-        </w:category>
-        <w:types>
-          <w:type w:val="bbPlcHdr"/>
-        </w:types>
-        <w:behaviors>
-          <w:behavior w:val="content"/>
-        </w:behaviors>
-        <w:guid w:val="{FF766C49-1748-4BAA-A6E4-94840EFECC94}"/>
-      </w:docPartPr>
-      <w:docPartBody>
-        <w:p>
-          <w:pPr>
-            <w:pStyle w:val="1B89112753604129B3266BD78E65BD12"/>
-          </w:pPr>
-          <w:r>
-            <w:t>[COMPANY NAME]</w:t>
-          </w:r>
-        </w:p>
-      </w:docPartBody>
-    </w:docPart>
-    <w:docPart>
-      <w:docPartPr>
-        <w:name w:val="77D4FC9BA764453CA357FD6DB0DEF570"/>
-        <w:category>
-          <w:name w:val="General"/>
-          <w:gallery w:val="placeholder"/>
-        </w:category>
-        <w:types>
-          <w:type w:val="bbPlcHdr"/>
-        </w:types>
-        <w:behaviors>
-          <w:behavior w:val="content"/>
-        </w:behaviors>
-        <w:guid w:val="{DC6CEDC1-3AEB-41DC-A3F7-C1D9A8035E0A}"/>
-      </w:docPartPr>
-      <w:docPartBody>
-        <w:p>
-          <w:pPr>
-            <w:pStyle w:val="77D4FC9BA764453CA357FD6DB0DEF570"/>
-          </w:pPr>
-          <w:r>
-            <w:t>Dear [Recipient Name]</w:t>
-          </w:r>
-        </w:p>
-      </w:docPartBody>
-    </w:docPart>
-    <w:docPart>
-      <w:docPartPr>
-        <w:name w:val="A0E6048545104250BA0D3BB9B6D4989B"/>
-        <w:category>
-          <w:name w:val="General"/>
-          <w:gallery w:val="placeholder"/>
-        </w:category>
-        <w:types>
-          <w:type w:val="bbPlcHdr"/>
-        </w:types>
-        <w:behaviors>
-          <w:behavior w:val="content"/>
-        </w:behaviors>
-        <w:guid w:val="{38A7298E-BF72-41C0-9B41-0125592E546A}"/>
-      </w:docPartPr>
-      <w:docPartBody>
-        <w:p>
-          <w:pPr>
-            <w:pStyle w:val="A0E6048545104250BA0D3BB9B6D4989B"/>
-          </w:pPr>
-          <w:r>
-            <w:t>[Date]</w:t>
-          </w:r>
-        </w:p>
-      </w:docPartBody>
-    </w:docPart>
-    <w:docPart>
-      <w:docPartPr>
-        <w:name w:val="44F3EBEB759545519254578F37AF34D5"/>
-        <w:category>
-          <w:name w:val="General"/>
-          <w:gallery w:val="placeholder"/>
-        </w:category>
-        <w:types>
-          <w:type w:val="bbPlcHdr"/>
-        </w:types>
-        <w:behaviors>
-          <w:behavior w:val="content"/>
-        </w:behaviors>
-        <w:guid w:val="{326B6A7B-DD4B-4D59-BDE9-0D085C0E46CC}"/>
-      </w:docPartPr>
-      <w:docPartBody>
-        <w:p>
-          <w:pPr>
-            <w:pStyle w:val="44F3EBEB759545519254578F37AF34D5"/>
-          </w:pPr>
-          <w:r>
-            <w:t>[Recipient Name]</w:t>
-          </w:r>
-        </w:p>
-      </w:docPartBody>
-    </w:docPart>
-    <w:docPart>
-      <w:docPartPr>
-        <w:name w:val="8591F7C555BF4D2FB3D0A73846B28760"/>
-        <w:category>
-          <w:name w:val="General"/>
-          <w:gallery w:val="placeholder"/>
-        </w:category>
-        <w:types>
-          <w:type w:val="bbPlcHdr"/>
-        </w:types>
-        <w:behaviors>
-          <w:behavior w:val="content"/>
-        </w:behaviors>
-        <w:guid w:val="{A3252F17-8AEB-4454-ADA7-54D426E02DD8}"/>
-      </w:docPartPr>
-      <w:docPartBody>
-        <w:p>
-          <w:pPr>
-            <w:pStyle w:val="8591F7C555BF4D2FB3D0A73846B28760"/>
-          </w:pPr>
-          <w:r>
-            <w:t>[Title]</w:t>
-          </w:r>
-        </w:p>
-      </w:docPartBody>
-    </w:docPart>
-    <w:docPart>
-      <w:docPartPr>
-        <w:name w:val="0B8A9E145FC04BC8B55B007BE4AB984A"/>
-        <w:category>
-          <w:name w:val="General"/>
-          <w:gallery w:val="placeholder"/>
-        </w:category>
-        <w:types>
-          <w:type w:val="bbPlcHdr"/>
-        </w:types>
-        <w:behaviors>
-          <w:behavior w:val="content"/>
-        </w:behaviors>
-        <w:guid w:val="{23CE053A-031C-48D9-84EB-1F49E667EDD0}"/>
-      </w:docPartPr>
-      <w:docPartBody>
-        <w:p>
-          <w:pPr>
-            <w:pStyle w:val="0B8A9E145FC04BC8B55B007BE4AB984A"/>
-          </w:pPr>
-          <w:r>
-            <w:t>[Street Address]</w:t>
-          </w:r>
-        </w:p>
-      </w:docPartBody>
-    </w:docPart>
-    <w:docPart>
-      <w:docPartPr>
-        <w:name w:val="0D4198E713E34FF090C08829EA52F262"/>
-        <w:category>
-          <w:name w:val="General"/>
-          <w:gallery w:val="placeholder"/>
-        </w:category>
-        <w:types>
-          <w:type w:val="bbPlcHdr"/>
-        </w:types>
-        <w:behaviors>
-          <w:behavior w:val="content"/>
-        </w:behaviors>
-        <w:guid w:val="{ECC6E74E-7E3C-47A8-B5FC-EA1AFF440543}"/>
-      </w:docPartPr>
-      <w:docPartBody>
-        <w:p>
-          <w:pPr>
-            <w:pStyle w:val="0D4198E713E34FF090C08829EA52F262"/>
-          </w:pPr>
-          <w:r>
-            <w:t>[City, ST Zip Code]</w:t>
-          </w:r>
-        </w:p>
-      </w:docPartBody>
-    </w:docPart>
-    <w:docPart>
-      <w:docPartPr>
         <w:name w:val="7A137AF0DAD64AE59CB8F1A98F61BD89"/>
         <w:category>
           <w:name w:val="General"/>
@@ -2084,10 +1901,7 @@
             <w:pStyle w:val="7A137AF0DAD64AE59CB8F1A98F61BD89"/>
           </w:pPr>
           <w:r>
-            <w:t xml:space="preserve">[If you’re ready to </w:t>
-          </w:r>
-          <w:r>
-            <w:t>write, select a line or paragraph of tip text and start typing to replace it with your own. Don’t include space to the right of the characters in your selection.]</w:t>
+            <w:t>[If you’re ready to write, select a line or paragraph of tip text and start typing to replace it with your own. Don’t include space to the right of the characters in your selection.]</w:t>
           </w:r>
         </w:p>
       </w:docPartBody>
@@ -2113,10 +1927,7 @@
             <w:pStyle w:val="Text"/>
           </w:pPr>
           <w:r>
-            <w:t>[It’s easy to match any of the text formatting you see here. On the Home tab of the ribbon</w:t>
-          </w:r>
-          <w:r>
-            <w:t>, check out the Styles gallery for all styles used in this letter.]</w:t>
+            <w:t>[It’s easy to match any of the text formatting you see here. On the Home tab of the ribbon, check out the Styles gallery for all styles used in this letter.]</w:t>
           </w:r>
         </w:p>
         <w:p/>
@@ -2311,7 +2122,10 @@
   </w:compat>
   <w:rsids>
     <w:rsidRoot w:val="00B24809"/>
+    <w:rsid w:val="003E14DE"/>
+    <w:rsid w:val="006A57E9"/>
     <w:rsid w:val="00B24809"/>
+    <w:rsid w:val="00ED5EAC"/>
   </w:rsids>
   <m:mathPr>
     <m:mathFont m:val="Cambria Math"/>
@@ -2778,27 +2592,6 @@
   <w:style w:type="paragraph" w:customStyle="1" w:styleId="67EB8A03C2B441248F512310A80BD64F">
     <w:name w:val="67EB8A03C2B441248F512310A80BD64F"/>
   </w:style>
-  <w:style w:type="paragraph" w:customStyle="1" w:styleId="1B89112753604129B3266BD78E65BD12">
-    <w:name w:val="1B89112753604129B3266BD78E65BD12"/>
-  </w:style>
-  <w:style w:type="paragraph" w:customStyle="1" w:styleId="77D4FC9BA764453CA357FD6DB0DEF570">
-    <w:name w:val="77D4FC9BA764453CA357FD6DB0DEF570"/>
-  </w:style>
-  <w:style w:type="paragraph" w:customStyle="1" w:styleId="A0E6048545104250BA0D3BB9B6D4989B">
-    <w:name w:val="A0E6048545104250BA0D3BB9B6D4989B"/>
-  </w:style>
-  <w:style w:type="paragraph" w:customStyle="1" w:styleId="44F3EBEB759545519254578F37AF34D5">
-    <w:name w:val="44F3EBEB759545519254578F37AF34D5"/>
-  </w:style>
-  <w:style w:type="paragraph" w:customStyle="1" w:styleId="8591F7C555BF4D2FB3D0A73846B28760">
-    <w:name w:val="8591F7C555BF4D2FB3D0A73846B28760"/>
-  </w:style>
-  <w:style w:type="paragraph" w:customStyle="1" w:styleId="0B8A9E145FC04BC8B55B007BE4AB984A">
-    <w:name w:val="0B8A9E145FC04BC8B55B007BE4AB984A"/>
-  </w:style>
-  <w:style w:type="paragraph" w:customStyle="1" w:styleId="0D4198E713E34FF090C08829EA52F262">
-    <w:name w:val="0D4198E713E34FF090C08829EA52F262"/>
-  </w:style>
   <w:style w:type="paragraph" w:customStyle="1" w:styleId="7A137AF0DAD64AE59CB8F1A98F61BD89">
     <w:name w:val="7A137AF0DAD64AE59CB8F1A98F61BD89"/>
   </w:style>
@@ -3036,15 +2829,6 @@
 </file>
 
 <file path=customXml/item1.xml><?xml version="1.0" encoding="utf-8"?>
-<p:properties xmlns:p="http://schemas.microsoft.com/office/2006/metadata/properties" xmlns:xsi="http://www.w3.org/2001/XMLSchema-instance" xmlns:pc="http://schemas.microsoft.com/office/infopath/2007/PartnerControls">
-  <documentManagement>
-    <Status xmlns="71af3243-3dd4-4a8d-8c0d-dd76da1f02a5">Not started</Status>
-    <MediaServiceKeyPoints xmlns="71af3243-3dd4-4a8d-8c0d-dd76da1f02a5" xsi:nil="true"/>
-  </documentManagement>
-</p:properties>
-</file>
-
-<file path=customXml/item2.xml><?xml version="1.0" encoding="utf-8"?>
 <?mso-contentType ?>
 <FormTemplates xmlns="http://schemas.microsoft.com/sharepoint/v3/contenttype/forms">
   <Display>DocumentLibraryForm</Display>
@@ -3053,7 +2837,7 @@
 </FormTemplates>
 </file>
 
-<file path=customXml/item3.xml><?xml version="1.0" encoding="utf-8"?>
+<file path=customXml/item2.xml><?xml version="1.0" encoding="utf-8"?>
 <ct:contentTypeSchema xmlns:ct="http://schemas.microsoft.com/office/2006/metadata/contentType" xmlns:ma="http://schemas.microsoft.com/office/2006/metadata/properties/metaAttributes" ct:_="" ma:_="" ma:contentTypeName="Document" ma:contentTypeID="0x01010079F111ED35F8CC479449609E8A0923A6" ma:contentTypeVersion="12" ma:contentTypeDescription="Create a new document." ma:contentTypeScope="" ma:versionID="fa6e671f1cd7e4d96ff9652be322dd5e">
   <xsd:schema xmlns:xsd="http://www.w3.org/2001/XMLSchema" xmlns:xs="http://www.w3.org/2001/XMLSchema" xmlns:p="http://schemas.microsoft.com/office/2006/metadata/properties" xmlns:ns2="71af3243-3dd4-4a8d-8c0d-dd76da1f02a5" xmlns:ns3="16c05727-aa75-4e4a-9b5f-8a80a1165891" targetNamespace="http://schemas.microsoft.com/office/2006/metadata/properties" ma:root="true" ma:fieldsID="4e2496f70b101db0b8013f30a071bbf7" ns2:_="" ns3:_="">
     <xsd:import namespace="71af3243-3dd4-4a8d-8c0d-dd76da1f02a5"/>
@@ -3274,17 +3058,16 @@
 </ct:contentTypeSchema>
 </file>
 
-<file path=customXml/itemProps1.xml><?xml version="1.0" encoding="utf-8"?>
-<ds:datastoreItem xmlns:ds="http://schemas.openxmlformats.org/officeDocument/2006/customXml" ds:itemID="{B7C5AB01-0919-4A04-9F87-528291D13B71}">
-  <ds:schemaRefs>
-    <ds:schemaRef ds:uri="http://schemas.microsoft.com/office/2006/metadata/properties"/>
-    <ds:schemaRef ds:uri="http://schemas.microsoft.com/office/infopath/2007/PartnerControls"/>
-    <ds:schemaRef ds:uri="71af3243-3dd4-4a8d-8c0d-dd76da1f02a5"/>
-  </ds:schemaRefs>
-</ds:datastoreItem>
+<file path=customXml/item3.xml><?xml version="1.0" encoding="utf-8"?>
+<p:properties xmlns:p="http://schemas.microsoft.com/office/2006/metadata/properties" xmlns:xsi="http://www.w3.org/2001/XMLSchema-instance" xmlns:pc="http://schemas.microsoft.com/office/infopath/2007/PartnerControls">
+  <documentManagement>
+    <Status xmlns="71af3243-3dd4-4a8d-8c0d-dd76da1f02a5">Not started</Status>
+    <MediaServiceKeyPoints xmlns="71af3243-3dd4-4a8d-8c0d-dd76da1f02a5" xsi:nil="true"/>
+  </documentManagement>
+</p:properties>
 </file>
 
-<file path=customXml/itemProps2.xml><?xml version="1.0" encoding="utf-8"?>
+<file path=customXml/itemProps1.xml><?xml version="1.0" encoding="utf-8"?>
 <ds:datastoreItem xmlns:ds="http://schemas.openxmlformats.org/officeDocument/2006/customXml" ds:itemID="{913B19F2-16FA-4FF0-A7A5-A3C9186FC31A}">
   <ds:schemaRefs>
     <ds:schemaRef ds:uri="http://schemas.microsoft.com/sharepoint/v3/contenttype/forms"/>
@@ -3292,7 +3075,7 @@
 </ds:datastoreItem>
 </file>
 
-<file path=customXml/itemProps3.xml><?xml version="1.0" encoding="utf-8"?>
+<file path=customXml/itemProps2.xml><?xml version="1.0" encoding="utf-8"?>
 <ds:datastoreItem xmlns:ds="http://schemas.openxmlformats.org/officeDocument/2006/customXml" ds:itemID="{47110F92-3256-43FA-9129-0A43C1CEED82}">
   <ds:schemaRefs>
     <ds:schemaRef ds:uri="http://schemas.microsoft.com/office/2006/metadata/contentType"/>
@@ -3309,4 +3092,14 @@
     <ds:schemaRef ds:uri="http://schemas.microsoft.com/internal/obd"/>
   </ds:schemaRefs>
 </ds:datastoreItem>
+</file>
+
+<file path=customXml/itemProps3.xml><?xml version="1.0" encoding="utf-8"?>
+<ds:datastoreItem xmlns:ds="http://schemas.openxmlformats.org/officeDocument/2006/customXml" ds:itemID="{B7C5AB01-0919-4A04-9F87-528291D13B71}">
+  <ds:schemaRefs>
+    <ds:schemaRef ds:uri="http://schemas.microsoft.com/office/2006/metadata/properties"/>
+    <ds:schemaRef ds:uri="http://schemas.microsoft.com/office/infopath/2007/PartnerControls"/>
+    <ds:schemaRef ds:uri="71af3243-3dd4-4a8d-8c0d-dd76da1f02a5"/>
+  </ds:schemaRefs>
+</ds:datastoreItem>
 </file>
</xml_diff>

<commit_message>
updated options page and fixed other bugs
</commit_message>
<xml_diff>
--- a/backend/App/Mock Cover Letter.docx
+++ b/backend/App/Mock Cover Letter.docx
@@ -98,6 +98,13 @@
           </mc:Fallback>
         </mc:AlternateContent>
       </w:r>
+      <w:r>
+        <w:rPr>
+          <w:sz w:val="10"/>
+          <w:szCs w:val="10"/>
+        </w:rPr>
+        <w:t>/</w:t>
+      </w:r>
     </w:p>
     <w:tbl>
       <w:tblPr>
@@ -115,7 +122,7 @@
         <w:tblLook w:val="0620" w:firstRow="1" w:lastRow="0" w:firstColumn="0" w:lastColumn="0" w:noHBand="1" w:noVBand="1"/>
       </w:tblPr>
       <w:tblGrid>
-        <w:gridCol w:w="3596"/>
+        <w:gridCol w:w="3240"/>
         <w:gridCol w:w="3597"/>
         <w:gridCol w:w="3597"/>
       </w:tblGrid>
@@ -125,7 +132,7 @@
         </w:trPr>
         <w:tc>
           <w:tcPr>
-            <w:tcW w:w="3596" w:type="dxa"/>
+            <w:tcW w:w="3240" w:type="dxa"/>
             <w:tcBorders>
               <w:bottom w:val="single" w:sz="48" w:space="0" w:color="CADEE5" w:themeColor="background2"/>
             </w:tcBorders>
@@ -234,6 +241,7 @@
           <w:p>
             <w:pPr>
               <w:pStyle w:val="Heading1"/>
+              <w:ind w:left="252"/>
             </w:pPr>
             <w:sdt>
               <w:sdtPr>
@@ -256,6 +264,7 @@
           <w:p>
             <w:pPr>
               <w:pStyle w:val="Heading2"/>
+              <w:ind w:left="342"/>
             </w:pPr>
             <w:sdt>
               <w:sdtPr>
@@ -283,7 +292,7 @@
         </w:trPr>
         <w:tc>
           <w:tcPr>
-            <w:tcW w:w="3596" w:type="dxa"/>
+            <w:tcW w:w="3240" w:type="dxa"/>
             <w:tcBorders>
               <w:top w:val="single" w:sz="48" w:space="0" w:color="CADEE5" w:themeColor="background2"/>
             </w:tcBorders>
@@ -315,7 +324,7 @@
         </w:trPr>
         <w:tc>
           <w:tcPr>
-            <w:tcW w:w="3596" w:type="dxa"/>
+            <w:tcW w:w="3240" w:type="dxa"/>
             <w:tcBorders>
               <w:bottom w:val="single" w:sz="24" w:space="0" w:color="2C3B57" w:themeColor="text2"/>
             </w:tcBorders>
@@ -326,27 +335,14 @@
               <w:pStyle w:val="Heading3"/>
               <w:jc w:val="right"/>
             </w:pPr>
-            <w:r>
-              <w:fldChar w:fldCharType="begin"/>
-            </w:r>
-            <w:r>
-              <w:instrText xml:space="preserve"> MERGEFIELD  "Company Name"  \* MERGEFORMAT </w:instrText>
-            </w:r>
-            <w:r>
-              <w:fldChar w:fldCharType="separate"/>
-            </w:r>
-            <w:r>
-              <w:rPr>
-                <w:noProof/>
-              </w:rPr>
-              <w:t>«Company Name»</w:t>
-            </w:r>
-            <w:r>
-              <w:rPr>
-                <w:noProof/>
-              </w:rPr>
-              <w:fldChar w:fldCharType="end"/>
-            </w:r>
+            <w:fldSimple w:instr=" MERGEFIELD  companyName  \* MERGEFORMAT ">
+              <w:r>
+                <w:rPr>
+                  <w:noProof/>
+                </w:rPr>
+                <w:t>«companyName»</w:t>
+              </w:r>
+            </w:fldSimple>
           </w:p>
         </w:tc>
         <w:tc>
@@ -358,6 +354,7 @@
           <w:p>
             <w:pPr>
               <w:pStyle w:val="Heading3"/>
+              <w:ind w:left="252"/>
             </w:pPr>
             <w:r>
               <w:t>Dear hiring manager</w:t>
@@ -371,7 +368,7 @@
         </w:trPr>
         <w:tc>
           <w:tcPr>
-            <w:tcW w:w="3596" w:type="dxa"/>
+            <w:tcW w:w="3240" w:type="dxa"/>
             <w:tcBorders>
               <w:top w:val="single" w:sz="24" w:space="0" w:color="2C3B57" w:themeColor="text2"/>
               <w:bottom w:val="single" w:sz="48" w:space="0" w:color="CADEE5" w:themeColor="background2"/>
@@ -382,116 +379,77 @@
               <w:pStyle w:val="Text"/>
               <w:jc w:val="right"/>
             </w:pPr>
-            <w:r>
-              <w:fldChar w:fldCharType="begin"/>
-            </w:r>
-            <w:r>
-              <w:instrText xml:space="preserve"> MERGEFIELD  Date  \* MERGEFORMAT </w:instrText>
-            </w:r>
-            <w:r>
-              <w:fldChar w:fldCharType="separate"/>
-            </w:r>
-            <w:r>
-              <w:rPr>
-                <w:noProof/>
-              </w:rPr>
-              <w:t>«Date»</w:t>
-            </w:r>
-            <w:r>
-              <w:rPr>
-                <w:noProof/>
-              </w:rPr>
-              <w:fldChar w:fldCharType="end"/>
-            </w:r>
+            <w:fldSimple w:instr=" MERGEFIELD  Date  \* MERGEFORMAT ">
+              <w:r>
+                <w:rPr>
+                  <w:noProof/>
+                </w:rPr>
+                <w:t>«Date»</w:t>
+              </w:r>
+            </w:fldSimple>
           </w:p>
           <w:p>
             <w:pPr>
               <w:pStyle w:val="Text"/>
               <w:jc w:val="right"/>
             </w:pPr>
-            <w:r>
-              <w:fldChar w:fldCharType="begin"/>
-            </w:r>
-            <w:r>
-              <w:instrText xml:space="preserve"> MERGEFIELD  Address  \* MERGEFORMAT </w:instrText>
-            </w:r>
-            <w:r>
-              <w:fldChar w:fldCharType="separate"/>
-            </w:r>
-            <w:r>
-              <w:rPr>
-                <w:noProof/>
-              </w:rPr>
-              <w:t>«Address»</w:t>
-            </w:r>
-            <w:r>
-              <w:rPr>
-                <w:noProof/>
-              </w:rPr>
-              <w:fldChar w:fldCharType="end"/>
-            </w:r>
+            <w:fldSimple w:instr=" MERGEFIELD  Address  \* MERGEFORMAT ">
+              <w:r>
+                <w:rPr>
+                  <w:noProof/>
+                </w:rPr>
+                <w:t>«Address»</w:t>
+              </w:r>
+            </w:fldSimple>
           </w:p>
           <w:p>
             <w:pPr>
               <w:pStyle w:val="Text"/>
               <w:jc w:val="right"/>
             </w:pPr>
-            <w:r>
-              <w:fldChar w:fldCharType="begin"/>
-            </w:r>
-            <w:r>
-              <w:instrText xml:space="preserve"> MERGEFIELD  City  \* MERGEFORMAT </w:instrText>
-            </w:r>
-            <w:r>
-              <w:fldChar w:fldCharType="separate"/>
-            </w:r>
-            <w:r>
-              <w:rPr>
-                <w:noProof/>
-              </w:rPr>
-              <w:t>«City»</w:t>
-            </w:r>
-            <w:r>
-              <w:rPr>
-                <w:noProof/>
-              </w:rPr>
-              <w:fldChar w:fldCharType="end"/>
-            </w:r>
-            <w:r>
-              <w:t xml:space="preserve"> </w:t>
-            </w:r>
-            <w:r>
-              <w:fldChar w:fldCharType="begin"/>
-            </w:r>
-            <w:r>
-              <w:instrText xml:space="preserve"> MERGEFIELD  Province  \* MERGEFORMAT </w:instrText>
-            </w:r>
-            <w:r>
-              <w:fldChar w:fldCharType="separate"/>
-            </w:r>
-            <w:r>
-              <w:rPr>
-                <w:noProof/>
-              </w:rPr>
-              <w:t>«Province»</w:t>
-            </w:r>
-            <w:r>
-              <w:rPr>
-                <w:noProof/>
-              </w:rPr>
-              <w:fldChar w:fldCharType="end"/>
-            </w:r>
-            <w:r>
-              <w:t xml:space="preserve">, </w:t>
-            </w:r>
-            <w:fldSimple w:instr=" MERGEFIELD  postalCode  \* MERGEFORMAT ">
+            <w:fldSimple w:instr=" MERGEFIELD  City  \* MERGEFORMAT ">
               <w:r>
                 <w:rPr>
                   <w:noProof/>
                 </w:rPr>
-                <w:t>«postalCode»</w:t>
+                <w:t>«City»</w:t>
               </w:r>
             </w:fldSimple>
+            <w:r>
+              <w:t xml:space="preserve"> </w:t>
+            </w:r>
+            <w:fldSimple w:instr=" MERGEFIELD  Province  \* MERGEFORMAT ">
+              <w:r>
+                <w:rPr>
+                  <w:noProof/>
+                </w:rPr>
+                <w:t>«Province»</w:t>
+              </w:r>
+            </w:fldSimple>
+            <w:r>
+              <w:t xml:space="preserve">, </w:t>
+            </w:r>
+            <w:r>
+              <w:fldChar w:fldCharType="begin"/>
+            </w:r>
+            <w:r>
+              <w:instrText xml:space="preserve"> MERGEFIELD  postalCode  \* MERGEFORMAT </w:instrText>
+            </w:r>
+            <w:r>
+              <w:fldChar w:fldCharType="separate"/>
+            </w:r>
+            <w:r>
+              <w:rPr>
+                <w:noProof/>
+              </w:rPr>
+              <w:t>«postalCode»</w:t>
+            </w:r>
+            <w:r>
+              <w:rPr>
+                <w:noProof/>
+              </w:rPr>
+              <w:fldChar w:fldCharType="end"/>
+            </w:r>
           </w:p>
         </w:tc>
         <w:tc>
@@ -505,92 +463,311 @@
           <w:p>
             <w:pPr>
               <w:pStyle w:val="Text"/>
+              <w:spacing w:before="200"/>
+              <w:ind w:left="246"/>
+              <w:rPr>
+                <w:rFonts w:ascii="Times New Roman" w:hAnsi="Times New Roman" w:cs="Times New Roman"/>
+              </w:rPr>
+            </w:pPr>
+            <w:r>
+              <w:rPr>
+                <w:rFonts w:ascii="Times New Roman" w:hAnsi="Times New Roman" w:cs="Times New Roman"/>
+              </w:rPr>
+              <w:t xml:space="preserve">While viewing job postings on </w:t>
+            </w:r>
+            <w:proofErr w:type="spellStart"/>
+            <w:r>
+              <w:rPr>
+                <w:rFonts w:ascii="Times New Roman" w:hAnsi="Times New Roman" w:cs="Times New Roman"/>
+              </w:rPr>
+              <w:t>WaterlooWorks</w:t>
+            </w:r>
+            <w:proofErr w:type="spellEnd"/>
+            <w:r>
+              <w:rPr>
+                <w:rFonts w:ascii="Times New Roman" w:hAnsi="Times New Roman" w:cs="Times New Roman"/>
+              </w:rPr>
+              <w:t>, I was excited to come across your request for a</w:t>
+            </w:r>
+            <w:r>
+              <w:rPr>
+                <w:rFonts w:ascii="Times New Roman" w:hAnsi="Times New Roman" w:cs="Times New Roman"/>
+              </w:rPr>
+              <w:t xml:space="preserve"> </w:t>
+            </w:r>
+            <w:r>
+              <w:rPr>
+                <w:rFonts w:ascii="Times New Roman" w:hAnsi="Times New Roman" w:cs="Times New Roman"/>
+              </w:rPr>
+              <w:fldChar w:fldCharType="begin"/>
+            </w:r>
+            <w:r>
+              <w:rPr>
+                <w:rFonts w:ascii="Times New Roman" w:hAnsi="Times New Roman" w:cs="Times New Roman"/>
+              </w:rPr>
+              <w:instrText xml:space="preserve"> MERGEFIELD  Position  \* MERGEFORMAT </w:instrText>
+            </w:r>
+            <w:r>
+              <w:rPr>
+                <w:rFonts w:ascii="Times New Roman" w:hAnsi="Times New Roman" w:cs="Times New Roman"/>
+              </w:rPr>
+              <w:fldChar w:fldCharType="separate"/>
+            </w:r>
+            <w:r>
+              <w:rPr>
+                <w:rFonts w:ascii="Times New Roman" w:hAnsi="Times New Roman" w:cs="Times New Roman"/>
+                <w:noProof/>
+              </w:rPr>
+              <w:t>«Position»</w:t>
+            </w:r>
+            <w:r>
+              <w:rPr>
+                <w:rFonts w:ascii="Times New Roman" w:hAnsi="Times New Roman" w:cs="Times New Roman"/>
+              </w:rPr>
+              <w:fldChar w:fldCharType="end"/>
+            </w:r>
+            <w:r>
+              <w:rPr>
+                <w:rFonts w:ascii="Times New Roman" w:hAnsi="Times New Roman" w:cs="Times New Roman"/>
+              </w:rPr>
+              <w:t xml:space="preserve"> </w:t>
+            </w:r>
+            <w:r>
+              <w:rPr>
+                <w:rFonts w:ascii="Times New Roman" w:hAnsi="Times New Roman" w:cs="Times New Roman"/>
+              </w:rPr>
+              <w:t>and I am very interested in the position as well as in</w:t>
+            </w:r>
+            <w:r>
+              <w:rPr>
+                <w:rFonts w:ascii="Times New Roman" w:hAnsi="Times New Roman" w:cs="Times New Roman"/>
+              </w:rPr>
+              <w:t xml:space="preserve"> </w:t>
+            </w:r>
+            <w:r>
+              <w:rPr>
+                <w:rFonts w:ascii="Times New Roman" w:hAnsi="Times New Roman" w:cs="Times New Roman"/>
+              </w:rPr>
+              <w:fldChar w:fldCharType="begin"/>
+            </w:r>
+            <w:r>
+              <w:rPr>
+                <w:rFonts w:ascii="Times New Roman" w:hAnsi="Times New Roman" w:cs="Times New Roman"/>
+              </w:rPr>
+              <w:instrText xml:space="preserve"> MERGEFIELD  companyName  \* MERGEFORMAT </w:instrText>
+            </w:r>
+            <w:r>
+              <w:rPr>
+                <w:rFonts w:ascii="Times New Roman" w:hAnsi="Times New Roman" w:cs="Times New Roman"/>
+              </w:rPr>
+              <w:fldChar w:fldCharType="separate"/>
+            </w:r>
+            <w:r>
+              <w:rPr>
+                <w:rFonts w:ascii="Times New Roman" w:hAnsi="Times New Roman" w:cs="Times New Roman"/>
+                <w:noProof/>
+              </w:rPr>
+              <w:t>«companyName»</w:t>
+            </w:r>
+            <w:r>
+              <w:rPr>
+                <w:rFonts w:ascii="Times New Roman" w:hAnsi="Times New Roman" w:cs="Times New Roman"/>
+              </w:rPr>
+              <w:fldChar w:fldCharType="end"/>
+            </w:r>
+            <w:r>
+              <w:rPr>
+                <w:rFonts w:ascii="Times New Roman" w:hAnsi="Times New Roman" w:cs="Times New Roman"/>
+              </w:rPr>
+              <w:t>.</w:t>
+            </w:r>
+          </w:p>
+          <w:p>
+            <w:pPr>
+              <w:pStyle w:val="Text"/>
+              <w:spacing w:before="200"/>
+              <w:ind w:left="246"/>
+              <w:rPr>
+                <w:rFonts w:ascii="Times New Roman" w:hAnsi="Times New Roman" w:cs="Times New Roman"/>
+              </w:rPr>
+            </w:pPr>
+            <w:r>
+              <w:rPr>
+                <w:rFonts w:ascii="Times New Roman" w:hAnsi="Times New Roman" w:cs="Times New Roman"/>
+              </w:rPr>
+              <w:t xml:space="preserve">I am a dedicated, hard-worker who has always loved problem solving and collaborating with others on a project. I believe my strong communication skills and eagerness to learning new skills will make me the perfect addition to your team. I have a strong background in and passion for technology as shown in </w:t>
+            </w:r>
+            <w:r>
+              <w:rPr>
+                <w:rFonts w:ascii="Times New Roman" w:hAnsi="Times New Roman" w:cs="Times New Roman"/>
+              </w:rPr>
+              <w:t xml:space="preserve">my many projects and experiences outlined in my resumé. </w:t>
+            </w:r>
+          </w:p>
+          <w:p>
+            <w:pPr>
+              <w:pStyle w:val="Text"/>
+              <w:spacing w:before="200"/>
+              <w:ind w:left="246"/>
+              <w:rPr>
+                <w:rFonts w:ascii="Times New Roman" w:hAnsi="Times New Roman" w:cs="Times New Roman"/>
+              </w:rPr>
+            </w:pPr>
+            <w:r>
+              <w:rPr>
+                <w:rFonts w:ascii="Times New Roman" w:hAnsi="Times New Roman" w:cs="Times New Roman"/>
+              </w:rPr>
+              <w:fldChar w:fldCharType="begin"/>
+            </w:r>
+            <w:r>
+              <w:rPr>
+                <w:rFonts w:ascii="Times New Roman" w:hAnsi="Times New Roman" w:cs="Times New Roman"/>
+              </w:rPr>
+              <w:instrText xml:space="preserve"> MERGEFIELD  companyName  \* MERGEFORMAT </w:instrText>
+            </w:r>
+            <w:r>
+              <w:rPr>
+                <w:rFonts w:ascii="Times New Roman" w:hAnsi="Times New Roman" w:cs="Times New Roman"/>
+              </w:rPr>
+              <w:fldChar w:fldCharType="separate"/>
+            </w:r>
+            <w:r>
+              <w:rPr>
+                <w:rFonts w:ascii="Times New Roman" w:hAnsi="Times New Roman" w:cs="Times New Roman"/>
+                <w:noProof/>
+              </w:rPr>
+              <w:t>«companyName»</w:t>
+            </w:r>
+            <w:r>
+              <w:rPr>
+                <w:rFonts w:ascii="Times New Roman" w:hAnsi="Times New Roman" w:cs="Times New Roman"/>
+              </w:rPr>
+              <w:fldChar w:fldCharType="end"/>
+            </w:r>
+            <w:r>
+              <w:rPr>
+                <w:rFonts w:ascii="Times New Roman" w:hAnsi="Times New Roman" w:cs="Times New Roman"/>
+              </w:rPr>
+              <w:t xml:space="preserve"> has a strong reputation for its uniqueness, innovation, and trust. I am drawn to the positive culture of the company and I am excited to work together to achieve </w:t>
+            </w:r>
+            <w:r>
+              <w:rPr>
+                <w:rFonts w:ascii="Times New Roman" w:hAnsi="Times New Roman" w:cs="Times New Roman"/>
+              </w:rPr>
+              <w:fldChar w:fldCharType="begin"/>
+            </w:r>
+            <w:r>
+              <w:rPr>
+                <w:rFonts w:ascii="Times New Roman" w:hAnsi="Times New Roman" w:cs="Times New Roman"/>
+              </w:rPr>
+              <w:instrText xml:space="preserve"> MERGEFIELD  companyName  \* MERGEFORMAT </w:instrText>
+            </w:r>
+            <w:r>
+              <w:rPr>
+                <w:rFonts w:ascii="Times New Roman" w:hAnsi="Times New Roman" w:cs="Times New Roman"/>
+              </w:rPr>
+              <w:fldChar w:fldCharType="separate"/>
+            </w:r>
+            <w:r>
+              <w:rPr>
+                <w:rFonts w:ascii="Times New Roman" w:hAnsi="Times New Roman" w:cs="Times New Roman"/>
+                <w:noProof/>
+              </w:rPr>
+              <w:t>«companyName»</w:t>
+            </w:r>
+            <w:r>
+              <w:rPr>
+                <w:rFonts w:ascii="Times New Roman" w:hAnsi="Times New Roman" w:cs="Times New Roman"/>
+              </w:rPr>
+              <w:fldChar w:fldCharType="end"/>
+            </w:r>
+            <w:r>
+              <w:rPr>
+                <w:rFonts w:ascii="Times New Roman" w:hAnsi="Times New Roman" w:cs="Times New Roman"/>
+              </w:rPr>
+              <w:t>’s goals.</w:t>
+            </w:r>
+          </w:p>
+          <w:p>
+            <w:pPr>
+              <w:pStyle w:val="Text"/>
+              <w:spacing w:before="200"/>
+              <w:ind w:left="246"/>
+              <w:rPr>
+                <w:rFonts w:ascii="Times New Roman" w:hAnsi="Times New Roman" w:cs="Times New Roman"/>
+              </w:rPr>
+            </w:pPr>
+            <w:r>
+              <w:rPr>
+                <w:rFonts w:ascii="Times New Roman" w:hAnsi="Times New Roman" w:cs="Times New Roman"/>
+              </w:rPr>
+              <w:t xml:space="preserve">Thank you for your time. It would be a pleasure to speak with you further and discuss this opportunity with </w:t>
+            </w:r>
+            <w:r>
+              <w:rPr>
+                <w:rFonts w:ascii="Times New Roman" w:hAnsi="Times New Roman" w:cs="Times New Roman"/>
+              </w:rPr>
+              <w:fldChar w:fldCharType="begin"/>
+            </w:r>
+            <w:r>
+              <w:rPr>
+                <w:rFonts w:ascii="Times New Roman" w:hAnsi="Times New Roman" w:cs="Times New Roman"/>
+              </w:rPr>
+              <w:instrText xml:space="preserve"> MERGEFIELD  companyName  \* MERGEFORMAT </w:instrText>
+            </w:r>
+            <w:r>
+              <w:rPr>
+                <w:rFonts w:ascii="Times New Roman" w:hAnsi="Times New Roman" w:cs="Times New Roman"/>
+              </w:rPr>
+              <w:fldChar w:fldCharType="separate"/>
+            </w:r>
+            <w:r>
+              <w:rPr>
+                <w:rFonts w:ascii="Times New Roman" w:hAnsi="Times New Roman" w:cs="Times New Roman"/>
+                <w:noProof/>
+              </w:rPr>
+              <w:t>«companyName»</w:t>
+            </w:r>
+            <w:r>
+              <w:rPr>
+                <w:rFonts w:ascii="Times New Roman" w:hAnsi="Times New Roman" w:cs="Times New Roman"/>
+              </w:rPr>
+              <w:fldChar w:fldCharType="end"/>
+            </w:r>
+            <w:r>
+              <w:rPr>
+                <w:rFonts w:ascii="Times New Roman" w:hAnsi="Times New Roman" w:cs="Times New Roman"/>
+              </w:rPr>
+              <w:t>. I look forward to hearing from you soon.</w:t>
+            </w:r>
+          </w:p>
+          <w:p>
+            <w:pPr>
+              <w:pStyle w:val="Text"/>
+              <w:spacing w:before="200"/>
+              <w:ind w:left="246"/>
+              <w:rPr>
+                <w:rFonts w:ascii="Times New Roman" w:hAnsi="Times New Roman" w:cs="Times New Roman"/>
+              </w:rPr>
             </w:pPr>
             <w:sdt>
               <w:sdtPr>
-                <w:id w:val="544186127"/>
+                <w:rPr>
+                  <w:rFonts w:ascii="Times New Roman" w:hAnsi="Times New Roman" w:cs="Times New Roman"/>
+                </w:rPr>
+                <w:id w:val="965705433"/>
                 <w:placeholder>
-                  <w:docPart w:val="7A137AF0DAD64AE59CB8F1A98F61BD89"/>
+                  <w:docPart w:val="87AA93CB7D244C76A8CCCD9081F41410"/>
                 </w:placeholder>
                 <w:temporary/>
                 <w:showingPlcHdr/>
                 <w15:appearance w15:val="hidden"/>
               </w:sdtPr>
-              <w:sdtEndPr/>
               <w:sdtContent>
                 <w:r>
-                  <w:t>[If you’re ready to write, select a line or paragraph of tip text and start typing to replace it with your own. Don’t include space to the right of the characters in your selection.]</w:t>
-                </w:r>
-              </w:sdtContent>
-            </w:sdt>
-          </w:p>
-          <w:p>
-            <w:pPr>
-              <w:pStyle w:val="Text"/>
-            </w:pPr>
-          </w:p>
-          <w:sdt>
-            <w:sdtPr>
-              <w:id w:val="-442531554"/>
-              <w:placeholder>
-                <w:docPart w:val="212766F4E71A4C7D956E8CF77395770B"/>
-              </w:placeholder>
-              <w:temporary/>
-              <w:showingPlcHdr/>
-              <w15:appearance w15:val="hidden"/>
-            </w:sdtPr>
-            <w:sdtEndPr/>
-            <w:sdtContent>
-              <w:p>
-                <w:pPr>
-                  <w:pStyle w:val="Text"/>
-                </w:pPr>
-                <w:r>
-                  <w:t>[It’s easy to match any of the text formatting you see here. On the Home tab of the ribbon, check out the Styles gallery for all styles used in this letter.]</w:t>
-                </w:r>
-              </w:p>
-              <w:p>
-                <w:pPr>
-                  <w:pStyle w:val="Text"/>
-                </w:pPr>
-              </w:p>
-            </w:sdtContent>
-          </w:sdt>
-          <w:p>
-            <w:pPr>
-              <w:pStyle w:val="Text"/>
-            </w:pPr>
-            <w:fldSimple w:instr=" MERGEFIELD  firstadjective  \* MERGEFORMAT ">
-              <w:r>
-                <w:rPr>
-                  <w:noProof/>
-                </w:rPr>
-                <w:t>«firstadjective»</w:t>
-              </w:r>
-            </w:fldSimple>
-          </w:p>
-          <w:p>
-            <w:pPr>
-              <w:pStyle w:val="Text"/>
-            </w:pPr>
-          </w:p>
-          <w:p>
-            <w:pPr>
-              <w:pStyle w:val="Text"/>
-            </w:pPr>
-            <w:sdt>
-              <w:sdtPr>
-                <w:id w:val="965705433"/>
-                <w:placeholder>
-                  <w:docPart w:val="B08EA277B0FA409584CF32EE4ED120C8"/>
-                </w:placeholder>
-                <w:temporary/>
-                <w:showingPlcHdr/>
-                <w15:appearance w15:val="hidden"/>
-              </w:sdtPr>
-              <w:sdtEndPr/>
-              <w:sdtContent>
-                <w:r>
+                  <w:rPr>
+                    <w:rFonts w:ascii="Times New Roman" w:hAnsi="Times New Roman" w:cs="Times New Roman"/>
+                  </w:rPr>
                   <w:t>Sincerely,</w:t>
                 </w:r>
               </w:sdtContent>
@@ -599,29 +776,14 @@
           <w:p>
             <w:pPr>
               <w:pStyle w:val="Text"/>
+              <w:ind w:left="252"/>
             </w:pPr>
-          </w:p>
-          <w:p>
-            <w:pPr>
-              <w:pStyle w:val="Text"/>
-            </w:pPr>
-            <w:sdt>
-              <w:sdtPr>
-                <w:id w:val="770359912"/>
-                <w:placeholder>
-                  <w:docPart w:val="001E6A07716C43A7A1A23E23CDF1ADB3"/>
-                </w:placeholder>
-                <w:temporary/>
-                <w:showingPlcHdr/>
-                <w15:appearance w15:val="hidden"/>
-              </w:sdtPr>
-              <w:sdtEndPr/>
-              <w:sdtContent>
-                <w:r>
-                  <w:t>[Your Name]</w:t>
-                </w:r>
-              </w:sdtContent>
-            </w:sdt>
+            <w:r>
+              <w:rPr>
+                <w:rFonts w:ascii="Times New Roman" w:hAnsi="Times New Roman" w:cs="Times New Roman"/>
+              </w:rPr>
+              <w:t>[Your Name]</w:t>
+            </w:r>
           </w:p>
         </w:tc>
       </w:tr>
@@ -976,6 +1138,119 @@
       </w:rPr>
     </w:lvl>
   </w:abstractNum>
+  <w:abstractNum w:abstractNumId="11" w15:restartNumberingAfterBreak="0">
+    <w:nsid w:val="7AFE3C49"/>
+    <w:multiLevelType w:val="hybridMultilevel"/>
+    <w:tmpl w:val="FEF24460"/>
+    <w:lvl w:ilvl="0" w:tplc="04090001">
+      <w:start w:val="1"/>
+      <w:numFmt w:val="bullet"/>
+      <w:lvlText w:val=""/>
+      <w:lvlJc w:val="left"/>
+      <w:pPr>
+        <w:ind w:left="966" w:hanging="360"/>
+      </w:pPr>
+      <w:rPr>
+        <w:rFonts w:ascii="Symbol" w:hAnsi="Symbol" w:hint="default"/>
+      </w:rPr>
+    </w:lvl>
+    <w:lvl w:ilvl="1" w:tplc="04090003" w:tentative="1">
+      <w:start w:val="1"/>
+      <w:numFmt w:val="bullet"/>
+      <w:lvlText w:val="o"/>
+      <w:lvlJc w:val="left"/>
+      <w:pPr>
+        <w:ind w:left="1686" w:hanging="360"/>
+      </w:pPr>
+      <w:rPr>
+        <w:rFonts w:ascii="Courier New" w:hAnsi="Courier New" w:cs="Courier New" w:hint="default"/>
+      </w:rPr>
+    </w:lvl>
+    <w:lvl w:ilvl="2" w:tplc="04090005" w:tentative="1">
+      <w:start w:val="1"/>
+      <w:numFmt w:val="bullet"/>
+      <w:lvlText w:val=""/>
+      <w:lvlJc w:val="left"/>
+      <w:pPr>
+        <w:ind w:left="2406" w:hanging="360"/>
+      </w:pPr>
+      <w:rPr>
+        <w:rFonts w:ascii="Wingdings" w:hAnsi="Wingdings" w:hint="default"/>
+      </w:rPr>
+    </w:lvl>
+    <w:lvl w:ilvl="3" w:tplc="04090001" w:tentative="1">
+      <w:start w:val="1"/>
+      <w:numFmt w:val="bullet"/>
+      <w:lvlText w:val=""/>
+      <w:lvlJc w:val="left"/>
+      <w:pPr>
+        <w:ind w:left="3126" w:hanging="360"/>
+      </w:pPr>
+      <w:rPr>
+        <w:rFonts w:ascii="Symbol" w:hAnsi="Symbol" w:hint="default"/>
+      </w:rPr>
+    </w:lvl>
+    <w:lvl w:ilvl="4" w:tplc="04090003" w:tentative="1">
+      <w:start w:val="1"/>
+      <w:numFmt w:val="bullet"/>
+      <w:lvlText w:val="o"/>
+      <w:lvlJc w:val="left"/>
+      <w:pPr>
+        <w:ind w:left="3846" w:hanging="360"/>
+      </w:pPr>
+      <w:rPr>
+        <w:rFonts w:ascii="Courier New" w:hAnsi="Courier New" w:cs="Courier New" w:hint="default"/>
+      </w:rPr>
+    </w:lvl>
+    <w:lvl w:ilvl="5" w:tplc="04090005" w:tentative="1">
+      <w:start w:val="1"/>
+      <w:numFmt w:val="bullet"/>
+      <w:lvlText w:val=""/>
+      <w:lvlJc w:val="left"/>
+      <w:pPr>
+        <w:ind w:left="4566" w:hanging="360"/>
+      </w:pPr>
+      <w:rPr>
+        <w:rFonts w:ascii="Wingdings" w:hAnsi="Wingdings" w:hint="default"/>
+      </w:rPr>
+    </w:lvl>
+    <w:lvl w:ilvl="6" w:tplc="04090001" w:tentative="1">
+      <w:start w:val="1"/>
+      <w:numFmt w:val="bullet"/>
+      <w:lvlText w:val=""/>
+      <w:lvlJc w:val="left"/>
+      <w:pPr>
+        <w:ind w:left="5286" w:hanging="360"/>
+      </w:pPr>
+      <w:rPr>
+        <w:rFonts w:ascii="Symbol" w:hAnsi="Symbol" w:hint="default"/>
+      </w:rPr>
+    </w:lvl>
+    <w:lvl w:ilvl="7" w:tplc="04090003" w:tentative="1">
+      <w:start w:val="1"/>
+      <w:numFmt w:val="bullet"/>
+      <w:lvlText w:val="o"/>
+      <w:lvlJc w:val="left"/>
+      <w:pPr>
+        <w:ind w:left="6006" w:hanging="360"/>
+      </w:pPr>
+      <w:rPr>
+        <w:rFonts w:ascii="Courier New" w:hAnsi="Courier New" w:cs="Courier New" w:hint="default"/>
+      </w:rPr>
+    </w:lvl>
+    <w:lvl w:ilvl="8" w:tplc="04090005" w:tentative="1">
+      <w:start w:val="1"/>
+      <w:numFmt w:val="bullet"/>
+      <w:lvlText w:val=""/>
+      <w:lvlJc w:val="left"/>
+      <w:pPr>
+        <w:ind w:left="6726" w:hanging="360"/>
+      </w:pPr>
+      <w:rPr>
+        <w:rFonts w:ascii="Wingdings" w:hAnsi="Wingdings" w:hint="default"/>
+      </w:rPr>
+    </w:lvl>
+  </w:abstractNum>
   <w:num w:numId="1">
     <w:abstractNumId w:val="0"/>
   </w:num>
@@ -1008,6 +1283,9 @@
   </w:num>
   <w:num w:numId="11">
     <w:abstractNumId w:val="10"/>
+  </w:num>
+  <w:num w:numId="12">
+    <w:abstractNumId w:val="11"/>
   </w:num>
 </w:numbering>
 </file>
@@ -1882,7 +2160,7 @@
     </w:docPart>
     <w:docPart>
       <w:docPartPr>
-        <w:name w:val="7A137AF0DAD64AE59CB8F1A98F61BD89"/>
+        <w:name w:val="87AA93CB7D244C76A8CCCD9081F41410"/>
         <w:category>
           <w:name w:val="General"/>
           <w:gallery w:val="placeholder"/>
@@ -1893,94 +2171,15 @@
         <w:behaviors>
           <w:behavior w:val="content"/>
         </w:behaviors>
-        <w:guid w:val="{DD487875-0584-42FD-BE18-0417A1CE053E}"/>
+        <w:guid w:val="{3D13FB4B-4711-46A7-B42A-ABB0B4EF057D}"/>
       </w:docPartPr>
       <w:docPartBody>
         <w:p>
           <w:pPr>
-            <w:pStyle w:val="7A137AF0DAD64AE59CB8F1A98F61BD89"/>
-          </w:pPr>
-          <w:r>
-            <w:t>[If you’re ready to write, select a line or paragraph of tip text and start typing to replace it with your own. Don’t include space to the right of the characters in your selection.]</w:t>
-          </w:r>
-        </w:p>
-      </w:docPartBody>
-    </w:docPart>
-    <w:docPart>
-      <w:docPartPr>
-        <w:name w:val="212766F4E71A4C7D956E8CF77395770B"/>
-        <w:category>
-          <w:name w:val="General"/>
-          <w:gallery w:val="placeholder"/>
-        </w:category>
-        <w:types>
-          <w:type w:val="bbPlcHdr"/>
-        </w:types>
-        <w:behaviors>
-          <w:behavior w:val="content"/>
-        </w:behaviors>
-        <w:guid w:val="{1F1DDF16-F9AD-4C4D-8EFC-2EC672DFB30F}"/>
-      </w:docPartPr>
-      <w:docPartBody>
-        <w:p>
-          <w:pPr>
-            <w:pStyle w:val="Text"/>
-          </w:pPr>
-          <w:r>
-            <w:t>[It’s easy to match any of the text formatting you see here. On the Home tab of the ribbon, check out the Styles gallery for all styles used in this letter.]</w:t>
-          </w:r>
-        </w:p>
-        <w:p/>
-      </w:docPartBody>
-    </w:docPart>
-    <w:docPart>
-      <w:docPartPr>
-        <w:name w:val="B08EA277B0FA409584CF32EE4ED120C8"/>
-        <w:category>
-          <w:name w:val="General"/>
-          <w:gallery w:val="placeholder"/>
-        </w:category>
-        <w:types>
-          <w:type w:val="bbPlcHdr"/>
-        </w:types>
-        <w:behaviors>
-          <w:behavior w:val="content"/>
-        </w:behaviors>
-        <w:guid w:val="{355EF5F5-99B6-47FC-9F01-1D551EC84303}"/>
-      </w:docPartPr>
-      <w:docPartBody>
-        <w:p>
-          <w:pPr>
-            <w:pStyle w:val="B08EA277B0FA409584CF32EE4ED120C8"/>
+            <w:pStyle w:val="87AA93CB7D244C76A8CCCD9081F41410"/>
           </w:pPr>
           <w:r>
             <w:t>Sincerely,</w:t>
-          </w:r>
-        </w:p>
-      </w:docPartBody>
-    </w:docPart>
-    <w:docPart>
-      <w:docPartPr>
-        <w:name w:val="001E6A07716C43A7A1A23E23CDF1ADB3"/>
-        <w:category>
-          <w:name w:val="General"/>
-          <w:gallery w:val="placeholder"/>
-        </w:category>
-        <w:types>
-          <w:type w:val="bbPlcHdr"/>
-        </w:types>
-        <w:behaviors>
-          <w:behavior w:val="content"/>
-        </w:behaviors>
-        <w:guid w:val="{6D38FAE2-C283-45EF-90BB-49BAD489EE34}"/>
-      </w:docPartPr>
-      <w:docPartBody>
-        <w:p>
-          <w:pPr>
-            <w:pStyle w:val="001E6A07716C43A7A1A23E23CDF1ADB3"/>
-          </w:pPr>
-          <w:r>
-            <w:t>[Your Name]</w:t>
           </w:r>
         </w:p>
       </w:docPartBody>
@@ -2124,8 +2323,10 @@
     <w:rsidRoot w:val="00B24809"/>
     <w:rsid w:val="003E14DE"/>
     <w:rsid w:val="006A57E9"/>
+    <w:rsid w:val="00963DAE"/>
     <w:rsid w:val="00B24809"/>
     <w:rsid w:val="00ED5EAC"/>
+    <w:rsid w:val="00F63147"/>
   </w:rsids>
   <m:mathPr>
     <m:mathFont m:val="Cambria Math"/>
@@ -2617,6 +2818,10 @@
   <w:style w:type="paragraph" w:customStyle="1" w:styleId="001E6A07716C43A7A1A23E23CDF1ADB3">
     <w:name w:val="001E6A07716C43A7A1A23E23CDF1ADB3"/>
   </w:style>
+  <w:style w:type="paragraph" w:customStyle="1" w:styleId="87AA93CB7D244C76A8CCCD9081F41410">
+    <w:name w:val="87AA93CB7D244C76A8CCCD9081F41410"/>
+    <w:rsid w:val="00963DAE"/>
+  </w:style>
 </w:styles>
 </file>
 
@@ -2829,15 +3034,6 @@
 </file>
 
 <file path=customXml/item1.xml><?xml version="1.0" encoding="utf-8"?>
-<?mso-contentType ?>
-<FormTemplates xmlns="http://schemas.microsoft.com/sharepoint/v3/contenttype/forms">
-  <Display>DocumentLibraryForm</Display>
-  <Edit>DocumentLibraryForm</Edit>
-  <New>DocumentLibraryForm</New>
-</FormTemplates>
-</file>
-
-<file path=customXml/item2.xml><?xml version="1.0" encoding="utf-8"?>
 <ct:contentTypeSchema xmlns:ct="http://schemas.microsoft.com/office/2006/metadata/contentType" xmlns:ma="http://schemas.microsoft.com/office/2006/metadata/properties/metaAttributes" ct:_="" ma:_="" ma:contentTypeName="Document" ma:contentTypeID="0x01010079F111ED35F8CC479449609E8A0923A6" ma:contentTypeVersion="12" ma:contentTypeDescription="Create a new document." ma:contentTypeScope="" ma:versionID="fa6e671f1cd7e4d96ff9652be322dd5e">
   <xsd:schema xmlns:xsd="http://www.w3.org/2001/XMLSchema" xmlns:xs="http://www.w3.org/2001/XMLSchema" xmlns:p="http://schemas.microsoft.com/office/2006/metadata/properties" xmlns:ns2="71af3243-3dd4-4a8d-8c0d-dd76da1f02a5" xmlns:ns3="16c05727-aa75-4e4a-9b5f-8a80a1165891" targetNamespace="http://schemas.microsoft.com/office/2006/metadata/properties" ma:root="true" ma:fieldsID="4e2496f70b101db0b8013f30a071bbf7" ns2:_="" ns3:_="">
     <xsd:import namespace="71af3243-3dd4-4a8d-8c0d-dd76da1f02a5"/>
@@ -3058,6 +3254,15 @@
 </ct:contentTypeSchema>
 </file>
 
+<file path=customXml/item2.xml><?xml version="1.0" encoding="utf-8"?>
+<?mso-contentType ?>
+<FormTemplates xmlns="http://schemas.microsoft.com/sharepoint/v3/contenttype/forms">
+  <Display>DocumentLibraryForm</Display>
+  <Edit>DocumentLibraryForm</Edit>
+  <New>DocumentLibraryForm</New>
+</FormTemplates>
+</file>
+
 <file path=customXml/item3.xml><?xml version="1.0" encoding="utf-8"?>
 <p:properties xmlns:p="http://schemas.microsoft.com/office/2006/metadata/properties" xmlns:xsi="http://www.w3.org/2001/XMLSchema-instance" xmlns:pc="http://schemas.microsoft.com/office/infopath/2007/PartnerControls">
   <documentManagement>
@@ -3068,14 +3273,6 @@
 </file>
 
 <file path=customXml/itemProps1.xml><?xml version="1.0" encoding="utf-8"?>
-<ds:datastoreItem xmlns:ds="http://schemas.openxmlformats.org/officeDocument/2006/customXml" ds:itemID="{913B19F2-16FA-4FF0-A7A5-A3C9186FC31A}">
-  <ds:schemaRefs>
-    <ds:schemaRef ds:uri="http://schemas.microsoft.com/sharepoint/v3/contenttype/forms"/>
-  </ds:schemaRefs>
-</ds:datastoreItem>
-</file>
-
-<file path=customXml/itemProps2.xml><?xml version="1.0" encoding="utf-8"?>
 <ds:datastoreItem xmlns:ds="http://schemas.openxmlformats.org/officeDocument/2006/customXml" ds:itemID="{47110F92-3256-43FA-9129-0A43C1CEED82}">
   <ds:schemaRefs>
     <ds:schemaRef ds:uri="http://schemas.microsoft.com/office/2006/metadata/contentType"/>
@@ -3094,6 +3291,14 @@
 </ds:datastoreItem>
 </file>
 
+<file path=customXml/itemProps2.xml><?xml version="1.0" encoding="utf-8"?>
+<ds:datastoreItem xmlns:ds="http://schemas.openxmlformats.org/officeDocument/2006/customXml" ds:itemID="{913B19F2-16FA-4FF0-A7A5-A3C9186FC31A}">
+  <ds:schemaRefs>
+    <ds:schemaRef ds:uri="http://schemas.microsoft.com/sharepoint/v3/contenttype/forms"/>
+  </ds:schemaRefs>
+</ds:datastoreItem>
+</file>
+
 <file path=customXml/itemProps3.xml><?xml version="1.0" encoding="utf-8"?>
 <ds:datastoreItem xmlns:ds="http://schemas.openxmlformats.org/officeDocument/2006/customXml" ds:itemID="{B7C5AB01-0919-4A04-9F87-528291D13B71}">
   <ds:schemaRefs>

</xml_diff>

<commit_message>
Added instructions to options page and "fixed" filepaths
</commit_message>
<xml_diff>
--- a/backend/App/Mock Cover Letter.docx
+++ b/backend/App/Mock Cover Letter.docx
@@ -110,6 +110,7 @@
       <w:tblPr>
         <w:tblStyle w:val="TableGrid"/>
         <w:tblW w:w="0" w:type="auto"/>
+        <w:tblInd w:w="-567" w:type="dxa"/>
         <w:tblBorders>
           <w:top w:val="none" w:sz="0" w:space="0" w:color="auto"/>
           <w:left w:val="none" w:sz="0" w:space="0" w:color="auto"/>
@@ -122,7 +123,7 @@
         <w:tblLook w:val="0620" w:firstRow="1" w:lastRow="0" w:firstColumn="0" w:lastColumn="0" w:noHBand="1" w:noVBand="1"/>
       </w:tblPr>
       <w:tblGrid>
-        <w:gridCol w:w="3240"/>
+        <w:gridCol w:w="3807"/>
         <w:gridCol w:w="3597"/>
         <w:gridCol w:w="3597"/>
       </w:tblGrid>
@@ -132,7 +133,7 @@
         </w:trPr>
         <w:tc>
           <w:tcPr>
-            <w:tcW w:w="3240" w:type="dxa"/>
+            <w:tcW w:w="3807" w:type="dxa"/>
             <w:tcBorders>
               <w:bottom w:val="single" w:sz="48" w:space="0" w:color="CADEE5" w:themeColor="background2"/>
             </w:tcBorders>
@@ -292,7 +293,7 @@
         </w:trPr>
         <w:tc>
           <w:tcPr>
-            <w:tcW w:w="3240" w:type="dxa"/>
+            <w:tcW w:w="3807" w:type="dxa"/>
             <w:tcBorders>
               <w:top w:val="single" w:sz="48" w:space="0" w:color="CADEE5" w:themeColor="background2"/>
             </w:tcBorders>
@@ -324,7 +325,7 @@
         </w:trPr>
         <w:tc>
           <w:tcPr>
-            <w:tcW w:w="3240" w:type="dxa"/>
+            <w:tcW w:w="3807" w:type="dxa"/>
             <w:tcBorders>
               <w:bottom w:val="single" w:sz="24" w:space="0" w:color="2C3B57" w:themeColor="text2"/>
             </w:tcBorders>
@@ -340,7 +341,19 @@
                 <w:rPr>
                   <w:noProof/>
                 </w:rPr>
-                <w:t>«companyName»</w:t>
+                <w:t>&lt;&lt;</w:t>
+              </w:r>
+              <w:r>
+                <w:rPr>
+                  <w:noProof/>
+                </w:rPr>
+                <w:t>companyName</w:t>
+              </w:r>
+              <w:r>
+                <w:rPr>
+                  <w:noProof/>
+                </w:rPr>
+                <w:t>&gt;&gt;</w:t>
               </w:r>
             </w:fldSimple>
           </w:p>
@@ -368,7 +381,7 @@
         </w:trPr>
         <w:tc>
           <w:tcPr>
-            <w:tcW w:w="3240" w:type="dxa"/>
+            <w:tcW w:w="3807" w:type="dxa"/>
             <w:tcBorders>
               <w:top w:val="single" w:sz="24" w:space="0" w:color="2C3B57" w:themeColor="text2"/>
               <w:bottom w:val="single" w:sz="48" w:space="0" w:color="CADEE5" w:themeColor="background2"/>
@@ -384,7 +397,19 @@
                 <w:rPr>
                   <w:noProof/>
                 </w:rPr>
-                <w:t>«Date»</w:t>
+                <w:t>&lt;&lt;</w:t>
+              </w:r>
+              <w:r>
+                <w:rPr>
+                  <w:noProof/>
+                </w:rPr>
+                <w:t>Date</w:t>
+              </w:r>
+              <w:r>
+                <w:rPr>
+                  <w:noProof/>
+                </w:rPr>
+                <w:t>&gt;&gt;</w:t>
               </w:r>
             </w:fldSimple>
           </w:p>
@@ -398,7 +423,19 @@
                 <w:rPr>
                   <w:noProof/>
                 </w:rPr>
-                <w:t>«Address»</w:t>
+                <w:t>&lt;&lt;</w:t>
+              </w:r>
+              <w:r>
+                <w:rPr>
+                  <w:noProof/>
+                </w:rPr>
+                <w:t>Address</w:t>
+              </w:r>
+              <w:r>
+                <w:rPr>
+                  <w:noProof/>
+                </w:rPr>
+                <w:t>&gt;&gt;</w:t>
               </w:r>
             </w:fldSimple>
           </w:p>
@@ -412,7 +449,19 @@
                 <w:rPr>
                   <w:noProof/>
                 </w:rPr>
-                <w:t>«City»</w:t>
+                <w:t>&lt;&lt;</w:t>
+              </w:r>
+              <w:r>
+                <w:rPr>
+                  <w:noProof/>
+                </w:rPr>
+                <w:t>City</w:t>
+              </w:r>
+              <w:r>
+                <w:rPr>
+                  <w:noProof/>
+                </w:rPr>
+                <w:t>&gt;&gt;</w:t>
               </w:r>
             </w:fldSimple>
             <w:r>
@@ -423,11 +472,47 @@
                 <w:rPr>
                   <w:noProof/>
                 </w:rPr>
-                <w:t>«Province»</w:t>
+                <w:t>&lt;&lt;</w:t>
+              </w:r>
+              <w:r>
+                <w:rPr>
+                  <w:noProof/>
+                </w:rPr>
+                <w:t>Province</w:t>
+              </w:r>
+              <w:r>
+                <w:rPr>
+                  <w:noProof/>
+                </w:rPr>
+                <w:t>&gt;&gt;</w:t>
               </w:r>
             </w:fldSimple>
             <w:r>
-              <w:t xml:space="preserve">, </w:t>
+              <w:t>,</w:t>
+            </w:r>
+            <w:r>
+              <w:t xml:space="preserve"> </w:t>
+            </w:r>
+            <w:r>
+              <w:rPr>
+                <w:noProof/>
+              </w:rPr>
+              <w:t>&lt;&lt;</w:t>
+            </w:r>
+            <w:r>
+              <w:t>Country</w:t>
+            </w:r>
+            <w:r>
+              <w:rPr>
+                <w:noProof/>
+              </w:rPr>
+              <w:t>&gt;&gt;,</w:t>
+            </w:r>
+            <w:r>
+              <w:t xml:space="preserve"> </w:t>
+            </w:r>
+            <w:r>
+              <w:t xml:space="preserve"> </w:t>
             </w:r>
             <w:r>
               <w:fldChar w:fldCharType="begin"/>
@@ -442,7 +527,19 @@
               <w:rPr>
                 <w:noProof/>
               </w:rPr>
-              <w:t>«postalCode»</w:t>
+              <w:t>&lt;&lt;</w:t>
+            </w:r>
+            <w:r>
+              <w:rPr>
+                <w:noProof/>
+              </w:rPr>
+              <w:t>postalCode</w:t>
+            </w:r>
+            <w:r>
+              <w:rPr>
+                <w:noProof/>
+              </w:rPr>
+              <w:t>&gt;&gt;</w:t>
             </w:r>
             <w:r>
               <w:rPr>
@@ -518,7 +615,21 @@
                 <w:rFonts w:ascii="Times New Roman" w:hAnsi="Times New Roman" w:cs="Times New Roman"/>
                 <w:noProof/>
               </w:rPr>
-              <w:t>«Position»</w:t>
+              <w:t>&lt;&lt;</w:t>
+            </w:r>
+            <w:r>
+              <w:rPr>
+                <w:rFonts w:ascii="Times New Roman" w:hAnsi="Times New Roman" w:cs="Times New Roman"/>
+                <w:noProof/>
+              </w:rPr>
+              <w:t>Position</w:t>
+            </w:r>
+            <w:r>
+              <w:rPr>
+                <w:rFonts w:ascii="Times New Roman" w:hAnsi="Times New Roman" w:cs="Times New Roman"/>
+                <w:noProof/>
+              </w:rPr>
+              <w:t>&gt;&gt;</w:t>
             </w:r>
             <w:r>
               <w:rPr>
@@ -567,7 +678,21 @@
                 <w:rFonts w:ascii="Times New Roman" w:hAnsi="Times New Roman" w:cs="Times New Roman"/>
                 <w:noProof/>
               </w:rPr>
-              <w:t>«companyName»</w:t>
+              <w:t>&lt;&lt;</w:t>
+            </w:r>
+            <w:r>
+              <w:rPr>
+                <w:rFonts w:ascii="Times New Roman" w:hAnsi="Times New Roman" w:cs="Times New Roman"/>
+                <w:noProof/>
+              </w:rPr>
+              <w:t>companyName</w:t>
+            </w:r>
+            <w:r>
+              <w:rPr>
+                <w:rFonts w:ascii="Times New Roman" w:hAnsi="Times New Roman" w:cs="Times New Roman"/>
+                <w:noProof/>
+              </w:rPr>
+              <w:t>&gt;&gt;</w:t>
             </w:r>
             <w:r>
               <w:rPr>
@@ -595,7 +720,21 @@
               <w:rPr>
                 <w:rFonts w:ascii="Times New Roman" w:hAnsi="Times New Roman" w:cs="Times New Roman"/>
               </w:rPr>
-              <w:t xml:space="preserve">I am a dedicated, hard-worker who has always loved problem solving and collaborating with others on a project. I believe my strong communication skills and eagerness to learning new skills will make me the perfect addition to your team. I have a strong background in and passion for technology as shown in </w:t>
+              <w:t xml:space="preserve">I am a dedicated, </w:t>
+            </w:r>
+            <w:proofErr w:type="gramStart"/>
+            <w:r>
+              <w:rPr>
+                <w:rFonts w:ascii="Times New Roman" w:hAnsi="Times New Roman" w:cs="Times New Roman"/>
+              </w:rPr>
+              <w:t>hard-worker</w:t>
+            </w:r>
+            <w:proofErr w:type="gramEnd"/>
+            <w:r>
+              <w:rPr>
+                <w:rFonts w:ascii="Times New Roman" w:hAnsi="Times New Roman" w:cs="Times New Roman"/>
+              </w:rPr>
+              <w:t xml:space="preserve"> who has always loved problem solving and collaborating with others on a project. I believe my strong communication skills and eagerness to learning new skills will make me the perfect addition to your team. I have a strong background in and passion for technology as shown in </w:t>
             </w:r>
             <w:r>
               <w:rPr>
@@ -636,7 +775,21 @@
                 <w:rFonts w:ascii="Times New Roman" w:hAnsi="Times New Roman" w:cs="Times New Roman"/>
                 <w:noProof/>
               </w:rPr>
-              <w:t>«companyName»</w:t>
+              <w:t>&lt;&lt;</w:t>
+            </w:r>
+            <w:r>
+              <w:rPr>
+                <w:rFonts w:ascii="Times New Roman" w:hAnsi="Times New Roman" w:cs="Times New Roman"/>
+                <w:noProof/>
+              </w:rPr>
+              <w:t>companyName</w:t>
+            </w:r>
+            <w:r>
+              <w:rPr>
+                <w:rFonts w:ascii="Times New Roman" w:hAnsi="Times New Roman" w:cs="Times New Roman"/>
+                <w:noProof/>
+              </w:rPr>
+              <w:t>&gt;&gt;</w:t>
             </w:r>
             <w:r>
               <w:rPr>
@@ -648,7 +801,21 @@
               <w:rPr>
                 <w:rFonts w:ascii="Times New Roman" w:hAnsi="Times New Roman" w:cs="Times New Roman"/>
               </w:rPr>
-              <w:t xml:space="preserve"> has a strong reputation for its uniqueness, innovation, and trust. I am drawn to the positive culture of the company and I am excited to work together to achieve </w:t>
+              <w:t xml:space="preserve"> has a strong reputation for its uniqueness, innovation, and trust. I am drawn to the positive culture of the </w:t>
+            </w:r>
+            <w:proofErr w:type="gramStart"/>
+            <w:r>
+              <w:rPr>
+                <w:rFonts w:ascii="Times New Roman" w:hAnsi="Times New Roman" w:cs="Times New Roman"/>
+              </w:rPr>
+              <w:t>company</w:t>
+            </w:r>
+            <w:proofErr w:type="gramEnd"/>
+            <w:r>
+              <w:rPr>
+                <w:rFonts w:ascii="Times New Roman" w:hAnsi="Times New Roman" w:cs="Times New Roman"/>
+              </w:rPr>
+              <w:t xml:space="preserve"> and I am excited to work together to achieve </w:t>
             </w:r>
             <w:r>
               <w:rPr>
@@ -673,7 +840,21 @@
                 <w:rFonts w:ascii="Times New Roman" w:hAnsi="Times New Roman" w:cs="Times New Roman"/>
                 <w:noProof/>
               </w:rPr>
-              <w:t>«companyName»</w:t>
+              <w:t>&lt;&lt;</w:t>
+            </w:r>
+            <w:r>
+              <w:rPr>
+                <w:rFonts w:ascii="Times New Roman" w:hAnsi="Times New Roman" w:cs="Times New Roman"/>
+                <w:noProof/>
+              </w:rPr>
+              <w:t>companyName</w:t>
+            </w:r>
+            <w:r>
+              <w:rPr>
+                <w:rFonts w:ascii="Times New Roman" w:hAnsi="Times New Roman" w:cs="Times New Roman"/>
+                <w:noProof/>
+              </w:rPr>
+              <w:t>&gt;&gt;</w:t>
             </w:r>
             <w:r>
               <w:rPr>
@@ -726,7 +907,21 @@
                 <w:rFonts w:ascii="Times New Roman" w:hAnsi="Times New Roman" w:cs="Times New Roman"/>
                 <w:noProof/>
               </w:rPr>
-              <w:t>«companyName»</w:t>
+              <w:t>&lt;&lt;</w:t>
+            </w:r>
+            <w:r>
+              <w:rPr>
+                <w:rFonts w:ascii="Times New Roman" w:hAnsi="Times New Roman" w:cs="Times New Roman"/>
+                <w:noProof/>
+              </w:rPr>
+              <w:t>companyName</w:t>
+            </w:r>
+            <w:r>
+              <w:rPr>
+                <w:rFonts w:ascii="Times New Roman" w:hAnsi="Times New Roman" w:cs="Times New Roman"/>
+                <w:noProof/>
+              </w:rPr>
+              <w:t>&gt;&gt;</w:t>
             </w:r>
             <w:r>
               <w:rPr>
@@ -763,6 +958,7 @@
                 <w:showingPlcHdr/>
                 <w15:appearance w15:val="hidden"/>
               </w:sdtPr>
+              <w:sdtEndPr/>
               <w:sdtContent>
                 <w:r>
                   <w:rPr>
@@ -2321,8 +2517,11 @@
   </w:compat>
   <w:rsids>
     <w:rsidRoot w:val="00B24809"/>
+    <w:rsid w:val="0009009C"/>
     <w:rsid w:val="003E14DE"/>
     <w:rsid w:val="006A57E9"/>
+    <w:rsid w:val="006C7589"/>
+    <w:rsid w:val="007620D1"/>
     <w:rsid w:val="00963DAE"/>
     <w:rsid w:val="00B24809"/>
     <w:rsid w:val="00ED5EAC"/>
@@ -2793,31 +2992,6 @@
   <w:style w:type="paragraph" w:customStyle="1" w:styleId="67EB8A03C2B441248F512310A80BD64F">
     <w:name w:val="67EB8A03C2B441248F512310A80BD64F"/>
   </w:style>
-  <w:style w:type="paragraph" w:customStyle="1" w:styleId="7A137AF0DAD64AE59CB8F1A98F61BD89">
-    <w:name w:val="7A137AF0DAD64AE59CB8F1A98F61BD89"/>
-  </w:style>
-  <w:style w:type="paragraph" w:customStyle="1" w:styleId="Text">
-    <w:name w:val="Text"/>
-    <w:basedOn w:val="Normal"/>
-    <w:uiPriority w:val="3"/>
-    <w:qFormat/>
-    <w:pPr>
-      <w:spacing w:before="120" w:after="0" w:line="336" w:lineRule="auto"/>
-      <w:ind w:left="113"/>
-    </w:pPr>
-    <w:rPr>
-      <w:rFonts w:eastAsiaTheme="minorHAnsi"/>
-      <w:color w:val="404040" w:themeColor="text1" w:themeTint="BF"/>
-      <w:szCs w:val="24"/>
-      <w:lang w:eastAsia="en-US"/>
-    </w:rPr>
-  </w:style>
-  <w:style w:type="paragraph" w:customStyle="1" w:styleId="B08EA277B0FA409584CF32EE4ED120C8">
-    <w:name w:val="B08EA277B0FA409584CF32EE4ED120C8"/>
-  </w:style>
-  <w:style w:type="paragraph" w:customStyle="1" w:styleId="001E6A07716C43A7A1A23E23CDF1ADB3">
-    <w:name w:val="001E6A07716C43A7A1A23E23CDF1ADB3"/>
-  </w:style>
   <w:style w:type="paragraph" w:customStyle="1" w:styleId="87AA93CB7D244C76A8CCCD9081F41410">
     <w:name w:val="87AA93CB7D244C76A8CCCD9081F41410"/>
     <w:rsid w:val="00963DAE"/>
@@ -3034,6 +3208,24 @@
 </file>
 
 <file path=customXml/item1.xml><?xml version="1.0" encoding="utf-8"?>
+<?mso-contentType ?>
+<FormTemplates xmlns="http://schemas.microsoft.com/sharepoint/v3/contenttype/forms">
+  <Display>DocumentLibraryForm</Display>
+  <Edit>DocumentLibraryForm</Edit>
+  <New>DocumentLibraryForm</New>
+</FormTemplates>
+</file>
+
+<file path=customXml/item2.xml><?xml version="1.0" encoding="utf-8"?>
+<p:properties xmlns:p="http://schemas.microsoft.com/office/2006/metadata/properties" xmlns:xsi="http://www.w3.org/2001/XMLSchema-instance" xmlns:pc="http://schemas.microsoft.com/office/infopath/2007/PartnerControls">
+  <documentManagement>
+    <Status xmlns="71af3243-3dd4-4a8d-8c0d-dd76da1f02a5">Not started</Status>
+    <MediaServiceKeyPoints xmlns="71af3243-3dd4-4a8d-8c0d-dd76da1f02a5" xsi:nil="true"/>
+  </documentManagement>
+</p:properties>
+</file>
+
+<file path=customXml/item3.xml><?xml version="1.0" encoding="utf-8"?>
 <ct:contentTypeSchema xmlns:ct="http://schemas.microsoft.com/office/2006/metadata/contentType" xmlns:ma="http://schemas.microsoft.com/office/2006/metadata/properties/metaAttributes" ct:_="" ma:_="" ma:contentTypeName="Document" ma:contentTypeID="0x01010079F111ED35F8CC479449609E8A0923A6" ma:contentTypeVersion="12" ma:contentTypeDescription="Create a new document." ma:contentTypeScope="" ma:versionID="fa6e671f1cd7e4d96ff9652be322dd5e">
   <xsd:schema xmlns:xsd="http://www.w3.org/2001/XMLSchema" xmlns:xs="http://www.w3.org/2001/XMLSchema" xmlns:p="http://schemas.microsoft.com/office/2006/metadata/properties" xmlns:ns2="71af3243-3dd4-4a8d-8c0d-dd76da1f02a5" xmlns:ns3="16c05727-aa75-4e4a-9b5f-8a80a1165891" targetNamespace="http://schemas.microsoft.com/office/2006/metadata/properties" ma:root="true" ma:fieldsID="4e2496f70b101db0b8013f30a071bbf7" ns2:_="" ns3:_="">
     <xsd:import namespace="71af3243-3dd4-4a8d-8c0d-dd76da1f02a5"/>
@@ -3254,25 +3446,25 @@
 </ct:contentTypeSchema>
 </file>
 
-<file path=customXml/item2.xml><?xml version="1.0" encoding="utf-8"?>
-<?mso-contentType ?>
-<FormTemplates xmlns="http://schemas.microsoft.com/sharepoint/v3/contenttype/forms">
-  <Display>DocumentLibraryForm</Display>
-  <Edit>DocumentLibraryForm</Edit>
-  <New>DocumentLibraryForm</New>
-</FormTemplates>
+<file path=customXml/itemProps1.xml><?xml version="1.0" encoding="utf-8"?>
+<ds:datastoreItem xmlns:ds="http://schemas.openxmlformats.org/officeDocument/2006/customXml" ds:itemID="{913B19F2-16FA-4FF0-A7A5-A3C9186FC31A}">
+  <ds:schemaRefs>
+    <ds:schemaRef ds:uri="http://schemas.microsoft.com/sharepoint/v3/contenttype/forms"/>
+  </ds:schemaRefs>
+</ds:datastoreItem>
 </file>
 
-<file path=customXml/item3.xml><?xml version="1.0" encoding="utf-8"?>
-<p:properties xmlns:p="http://schemas.microsoft.com/office/2006/metadata/properties" xmlns:xsi="http://www.w3.org/2001/XMLSchema-instance" xmlns:pc="http://schemas.microsoft.com/office/infopath/2007/PartnerControls">
-  <documentManagement>
-    <Status xmlns="71af3243-3dd4-4a8d-8c0d-dd76da1f02a5">Not started</Status>
-    <MediaServiceKeyPoints xmlns="71af3243-3dd4-4a8d-8c0d-dd76da1f02a5" xsi:nil="true"/>
-  </documentManagement>
-</p:properties>
+<file path=customXml/itemProps2.xml><?xml version="1.0" encoding="utf-8"?>
+<ds:datastoreItem xmlns:ds="http://schemas.openxmlformats.org/officeDocument/2006/customXml" ds:itemID="{B7C5AB01-0919-4A04-9F87-528291D13B71}">
+  <ds:schemaRefs>
+    <ds:schemaRef ds:uri="http://schemas.microsoft.com/office/2006/metadata/properties"/>
+    <ds:schemaRef ds:uri="http://schemas.microsoft.com/office/infopath/2007/PartnerControls"/>
+    <ds:schemaRef ds:uri="71af3243-3dd4-4a8d-8c0d-dd76da1f02a5"/>
+  </ds:schemaRefs>
+</ds:datastoreItem>
 </file>
 
-<file path=customXml/itemProps1.xml><?xml version="1.0" encoding="utf-8"?>
+<file path=customXml/itemProps3.xml><?xml version="1.0" encoding="utf-8"?>
 <ds:datastoreItem xmlns:ds="http://schemas.openxmlformats.org/officeDocument/2006/customXml" ds:itemID="{47110F92-3256-43FA-9129-0A43C1CEED82}">
   <ds:schemaRefs>
     <ds:schemaRef ds:uri="http://schemas.microsoft.com/office/2006/metadata/contentType"/>
@@ -3289,22 +3481,4 @@
     <ds:schemaRef ds:uri="http://schemas.microsoft.com/internal/obd"/>
   </ds:schemaRefs>
 </ds:datastoreItem>
-</file>
-
-<file path=customXml/itemProps2.xml><?xml version="1.0" encoding="utf-8"?>
-<ds:datastoreItem xmlns:ds="http://schemas.openxmlformats.org/officeDocument/2006/customXml" ds:itemID="{913B19F2-16FA-4FF0-A7A5-A3C9186FC31A}">
-  <ds:schemaRefs>
-    <ds:schemaRef ds:uri="http://schemas.microsoft.com/sharepoint/v3/contenttype/forms"/>
-  </ds:schemaRefs>
-</ds:datastoreItem>
-</file>
-
-<file path=customXml/itemProps3.xml><?xml version="1.0" encoding="utf-8"?>
-<ds:datastoreItem xmlns:ds="http://schemas.openxmlformats.org/officeDocument/2006/customXml" ds:itemID="{B7C5AB01-0919-4A04-9F87-528291D13B71}">
-  <ds:schemaRefs>
-    <ds:schemaRef ds:uri="http://schemas.microsoft.com/office/2006/metadata/properties"/>
-    <ds:schemaRef ds:uri="http://schemas.microsoft.com/office/infopath/2007/PartnerControls"/>
-    <ds:schemaRef ds:uri="71af3243-3dd4-4a8d-8c0d-dd76da1f02a5"/>
-  </ds:schemaRefs>
-</ds:datastoreItem>
 </file>
</xml_diff>